<commit_message>
procedure dependency diagram done
</commit_message>
<xml_diff>
--- a/w1/w1HwDesignDoc.docx
+++ b/w1/w1HwDesignDoc.docx
@@ -122,6 +122,32 @@
         </w:rPr>
       </w:pPr>
       <w:r>
+        <w:rPr/>
+      </w:r>
+    </w:p>
+    <w:p>
+      <w:pPr>
+        <w:pStyle w:val="normal1"/>
+        <w:rPr>
+          <w:i/>
+          <w:i/>
+          <w:color w:val="FF0000"/>
+        </w:rPr>
+      </w:pPr>
+      <w:r>
+        <w:rPr/>
+      </w:r>
+    </w:p>
+    <w:p>
+      <w:pPr>
+        <w:pStyle w:val="normal1"/>
+        <w:rPr>
+          <w:i/>
+          <w:i/>
+          <w:color w:val="FF0000"/>
+        </w:rPr>
+      </w:pPr>
+      <w:r>
         <w:rPr>
           <w:i/>
           <w:color w:val="FF0000"/>
@@ -826,6 +852,16 @@
       </w:pPr>
       <w:r>
         <w:rPr/>
+      </w:r>
+    </w:p>
+    <w:p>
+      <w:pPr>
+        <w:pStyle w:val="normal1"/>
+        <w:rPr/>
+      </w:pPr>
+      <w:r>
+        <w:rPr/>
+        <w:t>Flowchart:</w:t>
       </w:r>
     </w:p>
     <w:p>
@@ -839,10 +875,10 @@
           <wp:anchor behindDoc="0" distT="0" distB="0" distL="0" distR="0" simplePos="0" locked="0" layoutInCell="0" allowOverlap="1" relativeHeight="2">
             <wp:simplePos x="0" y="0"/>
             <wp:positionH relativeFrom="column">
-              <wp:posOffset>-74930</wp:posOffset>
+              <wp:posOffset>-104775</wp:posOffset>
             </wp:positionH>
             <wp:positionV relativeFrom="paragraph">
-              <wp:posOffset>42545</wp:posOffset>
+              <wp:posOffset>17780</wp:posOffset>
             </wp:positionV>
             <wp:extent cx="5731510" cy="3313430"/>
             <wp:effectExtent l="0" t="0" r="0" b="0"/>
@@ -885,13 +921,76 @@
     </w:p>
     <w:p>
       <w:pPr>
+        <w:pStyle w:val="normal1"/>
+        <w:rPr/>
+      </w:pPr>
+      <w:r>
+        <w:rPr/>
+        <w:t>Procedure Dependency Diagram:</w:t>
+      </w:r>
+    </w:p>
+    <w:p>
+      <w:pPr>
         <w:pStyle w:val="Heading1"/>
         <w:pageBreakBefore w:val="false"/>
         <w:rPr/>
       </w:pPr>
       <w:r>
         <w:rPr/>
-        <w:t>Test plan</w:t>
+        <w:t>T</w:t>
+      </w:r>
+      <w:r>
+        <w:drawing>
+          <wp:anchor behindDoc="0" distT="0" distB="0" distL="0" distR="0" simplePos="0" locked="0" layoutInCell="0" allowOverlap="1" relativeHeight="3">
+            <wp:simplePos x="0" y="0"/>
+            <wp:positionH relativeFrom="column">
+              <wp:posOffset>137795</wp:posOffset>
+            </wp:positionH>
+            <wp:positionV relativeFrom="paragraph">
+              <wp:posOffset>15875</wp:posOffset>
+            </wp:positionV>
+            <wp:extent cx="5550535" cy="2175510"/>
+            <wp:effectExtent l="0" t="0" r="0" b="0"/>
+            <wp:wrapSquare wrapText="largest"/>
+            <wp:docPr id="2" name="Image2" descr=""/>
+            <wp:cNvGraphicFramePr>
+              <a:graphicFrameLocks xmlns:a="http://schemas.openxmlformats.org/drawingml/2006/main" noChangeAspect="1"/>
+            </wp:cNvGraphicFramePr>
+            <a:graphic xmlns:a="http://schemas.openxmlformats.org/drawingml/2006/main">
+              <a:graphicData uri="http://schemas.openxmlformats.org/drawingml/2006/picture">
+                <pic:pic xmlns:pic="http://schemas.openxmlformats.org/drawingml/2006/picture">
+                  <pic:nvPicPr>
+                    <pic:cNvPr id="2" name="Image2" descr=""/>
+                    <pic:cNvPicPr>
+                      <a:picLocks noChangeAspect="1" noChangeArrowheads="1"/>
+                    </pic:cNvPicPr>
+                  </pic:nvPicPr>
+                  <pic:blipFill>
+                    <a:blip r:embed="rId3"/>
+                    <a:srcRect l="14934" t="19128" r="51186" b="60944"/>
+                    <a:stretch>
+                      <a:fillRect/>
+                    </a:stretch>
+                  </pic:blipFill>
+                  <pic:spPr bwMode="auto">
+                    <a:xfrm>
+                      <a:off x="0" y="0"/>
+                      <a:ext cx="5550535" cy="2175510"/>
+                    </a:xfrm>
+                    <a:prstGeom prst="rect">
+                      <a:avLst/>
+                    </a:prstGeom>
+                    <a:noFill/>
+                  </pic:spPr>
+                </pic:pic>
+              </a:graphicData>
+            </a:graphic>
+          </wp:anchor>
+        </w:drawing>
+      </w:r>
+      <w:r>
+        <w:rPr/>
+        <w:t>est plan</w:t>
       </w:r>
     </w:p>
     <w:p>
@@ -909,7 +1008,608 @@
           <w:i/>
           <w:color w:val="FF0000"/>
         </w:rPr>
-        <w:t>How do you know when to stop, how do you know it works, is it working appropriately (fun), etc. Again, for a small application, this would probably be the classic basic table of test input and what you expect it to output. For larger programs this could include instructions on different tasks the user is meant to perform, and how they are meant to work – imagine you were writing instructions for a test department with staff who don’t know you or the code.  For a big game project it would include instructions on what the player is expected to feel, is this bit meant to be easy, are they supposed to be confused, is this bit meant to be hard, how long is it meant to take to play this bit, etc. Then you play test and observe. For big projects you’d use an issue tracker (bitbucket) to record information about all these things and figure out which are important and need fixing and which aren’t (it’s not complex, just a shared online repository of bugs with priorities). It’s part of the classic software development lifecycle, design-&gt;implement-&gt;test-&gt;repeat until you get something really good. Fail fast, fail early. Find the optimum solution. For a large project you’d include user testing, where you watch someone play and make notes about what they liked, didn’t like, where they got stuck, if something broke, balance issues – things too easy or hard, things too confusing, etc.</w:t>
+        <w:t>Fill out the following testing table and fix any errors.</w:t>
+      </w:r>
+    </w:p>
+    <w:tbl>
+      <w:tblPr>
+        <w:tblW w:w="9734" w:type="dxa"/>
+        <w:jc w:val="left"/>
+        <w:tblInd w:w="76" w:type="dxa"/>
+        <w:tblLayout w:type="fixed"/>
+        <w:tblCellMar>
+          <w:top w:w="0" w:type="dxa"/>
+          <w:left w:w="108" w:type="dxa"/>
+          <w:bottom w:w="0" w:type="dxa"/>
+          <w:right w:w="108" w:type="dxa"/>
+        </w:tblCellMar>
+        <w:tblLook w:val="04a0" w:noHBand="0" w:noVBand="1" w:firstColumn="1" w:lastRow="0" w:lastColumn="0" w:firstRow="1"/>
+      </w:tblPr>
+      <w:tblGrid>
+        <w:gridCol w:w="2012"/>
+        <w:gridCol w:w="2694"/>
+        <w:gridCol w:w="1342"/>
+        <w:gridCol w:w="1257"/>
+        <w:gridCol w:w="1172"/>
+        <w:gridCol w:w="1257"/>
+      </w:tblGrid>
+      <w:tr>
+        <w:trPr/>
+        <w:tc>
+          <w:tcPr>
+            <w:tcW w:w="2012" w:type="dxa"/>
+            <w:vMerge w:val="restart"/>
+            <w:tcBorders>
+              <w:top w:val="single" w:sz="4" w:space="0" w:color="000000"/>
+              <w:left w:val="single" w:sz="4" w:space="0" w:color="000000"/>
+              <w:bottom w:val="single" w:sz="4" w:space="0" w:color="000000"/>
+              <w:right w:val="single" w:sz="4" w:space="0" w:color="000000"/>
+            </w:tcBorders>
+          </w:tcPr>
+          <w:p>
+            <w:pPr>
+              <w:pStyle w:val="Normal"/>
+              <w:spacing w:before="0" w:after="200"/>
+              <w:ind w:left="0" w:right="25"/>
+              <w:jc w:val="center"/>
+              <w:rPr/>
+            </w:pPr>
+            <w:r>
+              <w:rPr/>
+              <w:t>Input</w:t>
+              <w:br/>
+            </w:r>
+            <w:r>
+              <w:rPr>
+                <w:b/>
+              </w:rPr>
+              <w:t>salaryPoint</w:t>
+            </w:r>
+          </w:p>
+        </w:tc>
+        <w:tc>
+          <w:tcPr>
+            <w:tcW w:w="2694" w:type="dxa"/>
+            <w:vMerge w:val="restart"/>
+            <w:tcBorders>
+              <w:top w:val="single" w:sz="4" w:space="0" w:color="000000"/>
+              <w:left w:val="single" w:sz="4" w:space="0" w:color="000000"/>
+              <w:bottom w:val="single" w:sz="4" w:space="0" w:color="000000"/>
+              <w:right w:val="single" w:sz="4" w:space="0" w:color="000000"/>
+            </w:tcBorders>
+          </w:tcPr>
+          <w:p>
+            <w:pPr>
+              <w:pStyle w:val="Normal"/>
+              <w:spacing w:before="0" w:after="200"/>
+              <w:ind w:left="0" w:right="25"/>
+              <w:jc w:val="center"/>
+              <w:rPr/>
+            </w:pPr>
+            <w:r>
+              <w:rPr/>
+              <w:t>Rationale</w:t>
+            </w:r>
+          </w:p>
+        </w:tc>
+        <w:tc>
+          <w:tcPr>
+            <w:tcW w:w="2599" w:type="dxa"/>
+            <w:gridSpan w:val="2"/>
+            <w:tcBorders>
+              <w:top w:val="single" w:sz="4" w:space="0" w:color="000000"/>
+              <w:left w:val="single" w:sz="4" w:space="0" w:color="000000"/>
+              <w:bottom w:val="single" w:sz="4" w:space="0" w:color="000000"/>
+              <w:right w:val="single" w:sz="4" w:space="0" w:color="000000"/>
+            </w:tcBorders>
+          </w:tcPr>
+          <w:p>
+            <w:pPr>
+              <w:pStyle w:val="Normal"/>
+              <w:ind w:left="0" w:right="25"/>
+              <w:jc w:val="center"/>
+              <w:rPr/>
+            </w:pPr>
+            <w:r>
+              <w:rPr/>
+              <w:t>Output</w:t>
+            </w:r>
+          </w:p>
+          <w:p>
+            <w:pPr>
+              <w:pStyle w:val="Normal"/>
+              <w:spacing w:before="0" w:after="200"/>
+              <w:ind w:left="0" w:right="25"/>
+              <w:jc w:val="center"/>
+              <w:rPr>
+                <w:b/>
+              </w:rPr>
+            </w:pPr>
+            <w:r>
+              <w:rPr>
+                <w:b/>
+              </w:rPr>
+              <w:t>annualSalary</w:t>
+            </w:r>
+          </w:p>
+        </w:tc>
+        <w:tc>
+          <w:tcPr>
+            <w:tcW w:w="2429" w:type="dxa"/>
+            <w:gridSpan w:val="2"/>
+            <w:tcBorders>
+              <w:top w:val="single" w:sz="4" w:space="0" w:color="000000"/>
+              <w:left w:val="single" w:sz="4" w:space="0" w:color="000000"/>
+              <w:bottom w:val="single" w:sz="4" w:space="0" w:color="000000"/>
+              <w:right w:val="single" w:sz="4" w:space="0" w:color="000000"/>
+            </w:tcBorders>
+          </w:tcPr>
+          <w:p>
+            <w:pPr>
+              <w:pStyle w:val="Normal"/>
+              <w:ind w:left="0" w:right="25"/>
+              <w:jc w:val="center"/>
+              <w:rPr/>
+            </w:pPr>
+            <w:r>
+              <w:rPr/>
+              <w:t>Output</w:t>
+            </w:r>
+          </w:p>
+          <w:p>
+            <w:pPr>
+              <w:pStyle w:val="Normal"/>
+              <w:spacing w:before="0" w:after="200"/>
+              <w:ind w:left="0" w:right="25"/>
+              <w:jc w:val="center"/>
+              <w:rPr>
+                <w:b/>
+              </w:rPr>
+            </w:pPr>
+            <w:r>
+              <w:rPr>
+                <w:b/>
+              </w:rPr>
+              <w:t>decemberSalary</w:t>
+            </w:r>
+          </w:p>
+        </w:tc>
+      </w:tr>
+      <w:tr>
+        <w:trPr/>
+        <w:tc>
+          <w:tcPr>
+            <w:tcW w:w="2012" w:type="dxa"/>
+            <w:vMerge w:val="continue"/>
+            <w:tcBorders>
+              <w:top w:val="single" w:sz="4" w:space="0" w:color="000000"/>
+              <w:left w:val="single" w:sz="4" w:space="0" w:color="000000"/>
+              <w:bottom w:val="single" w:sz="4" w:space="0" w:color="000000"/>
+              <w:right w:val="single" w:sz="4" w:space="0" w:color="000000"/>
+            </w:tcBorders>
+            <w:vAlign w:val="center"/>
+          </w:tcPr>
+          <w:p>
+            <w:pPr>
+              <w:pStyle w:val="Normal"/>
+              <w:spacing w:before="0" w:after="200"/>
+              <w:ind w:left="0" w:right="0"/>
+              <w:rPr/>
+            </w:pPr>
+            <w:r>
+              <w:rPr/>
+            </w:r>
+          </w:p>
+        </w:tc>
+        <w:tc>
+          <w:tcPr>
+            <w:tcW w:w="2694" w:type="dxa"/>
+            <w:vMerge w:val="continue"/>
+            <w:tcBorders>
+              <w:top w:val="single" w:sz="4" w:space="0" w:color="000000"/>
+              <w:left w:val="single" w:sz="4" w:space="0" w:color="000000"/>
+              <w:bottom w:val="single" w:sz="4" w:space="0" w:color="000000"/>
+              <w:right w:val="single" w:sz="4" w:space="0" w:color="000000"/>
+            </w:tcBorders>
+            <w:vAlign w:val="center"/>
+          </w:tcPr>
+          <w:p>
+            <w:pPr>
+              <w:pStyle w:val="Normal"/>
+              <w:spacing w:before="0" w:after="200"/>
+              <w:ind w:left="0" w:right="0"/>
+              <w:rPr/>
+            </w:pPr>
+            <w:r>
+              <w:rPr/>
+            </w:r>
+          </w:p>
+        </w:tc>
+        <w:tc>
+          <w:tcPr>
+            <w:tcW w:w="1342" w:type="dxa"/>
+            <w:tcBorders>
+              <w:top w:val="single" w:sz="4" w:space="0" w:color="000000"/>
+              <w:left w:val="single" w:sz="4" w:space="0" w:color="000000"/>
+              <w:bottom w:val="single" w:sz="4" w:space="0" w:color="000000"/>
+              <w:right w:val="single" w:sz="4" w:space="0" w:color="000000"/>
+            </w:tcBorders>
+          </w:tcPr>
+          <w:p>
+            <w:pPr>
+              <w:pStyle w:val="Normal"/>
+              <w:spacing w:before="0" w:after="200"/>
+              <w:ind w:left="0" w:right="25"/>
+              <w:jc w:val="center"/>
+              <w:rPr/>
+            </w:pPr>
+            <w:r>
+              <w:rPr/>
+              <w:t>Expected</w:t>
+            </w:r>
+          </w:p>
+        </w:tc>
+        <w:tc>
+          <w:tcPr>
+            <w:tcW w:w="1257" w:type="dxa"/>
+            <w:tcBorders>
+              <w:top w:val="single" w:sz="4" w:space="0" w:color="000000"/>
+              <w:left w:val="single" w:sz="4" w:space="0" w:color="000000"/>
+              <w:bottom w:val="single" w:sz="4" w:space="0" w:color="000000"/>
+              <w:right w:val="single" w:sz="4" w:space="0" w:color="000000"/>
+            </w:tcBorders>
+          </w:tcPr>
+          <w:p>
+            <w:pPr>
+              <w:pStyle w:val="Normal"/>
+              <w:spacing w:before="0" w:after="200"/>
+              <w:ind w:left="0" w:right="25"/>
+              <w:jc w:val="center"/>
+              <w:rPr/>
+            </w:pPr>
+            <w:r>
+              <w:rPr/>
+              <w:t>Observed</w:t>
+            </w:r>
+          </w:p>
+        </w:tc>
+        <w:tc>
+          <w:tcPr>
+            <w:tcW w:w="1172" w:type="dxa"/>
+            <w:tcBorders>
+              <w:top w:val="single" w:sz="4" w:space="0" w:color="000000"/>
+              <w:left w:val="single" w:sz="4" w:space="0" w:color="000000"/>
+              <w:bottom w:val="single" w:sz="4" w:space="0" w:color="000000"/>
+              <w:right w:val="single" w:sz="4" w:space="0" w:color="000000"/>
+            </w:tcBorders>
+          </w:tcPr>
+          <w:p>
+            <w:pPr>
+              <w:pStyle w:val="Normal"/>
+              <w:spacing w:before="0" w:after="200"/>
+              <w:ind w:left="0" w:right="25"/>
+              <w:jc w:val="center"/>
+              <w:rPr/>
+            </w:pPr>
+            <w:r>
+              <w:rPr/>
+              <w:t>Expected</w:t>
+            </w:r>
+          </w:p>
+        </w:tc>
+        <w:tc>
+          <w:tcPr>
+            <w:tcW w:w="1257" w:type="dxa"/>
+            <w:tcBorders>
+              <w:top w:val="single" w:sz="4" w:space="0" w:color="000000"/>
+              <w:left w:val="single" w:sz="4" w:space="0" w:color="000000"/>
+              <w:bottom w:val="single" w:sz="4" w:space="0" w:color="000000"/>
+              <w:right w:val="single" w:sz="4" w:space="0" w:color="000000"/>
+            </w:tcBorders>
+          </w:tcPr>
+          <w:p>
+            <w:pPr>
+              <w:pStyle w:val="Normal"/>
+              <w:spacing w:before="0" w:after="200"/>
+              <w:ind w:left="0" w:right="25"/>
+              <w:jc w:val="center"/>
+              <w:rPr/>
+            </w:pPr>
+            <w:r>
+              <w:rPr/>
+              <w:t>Observed</w:t>
+            </w:r>
+          </w:p>
+        </w:tc>
+      </w:tr>
+      <w:tr>
+        <w:trPr/>
+        <w:tc>
+          <w:tcPr>
+            <w:tcW w:w="2012" w:type="dxa"/>
+            <w:tcBorders>
+              <w:top w:val="single" w:sz="4" w:space="0" w:color="000000"/>
+              <w:left w:val="single" w:sz="4" w:space="0" w:color="000000"/>
+              <w:bottom w:val="single" w:sz="4" w:space="0" w:color="000000"/>
+              <w:right w:val="single" w:sz="4" w:space="0" w:color="000000"/>
+            </w:tcBorders>
+          </w:tcPr>
+          <w:p>
+            <w:pPr>
+              <w:pStyle w:val="Normal"/>
+              <w:spacing w:before="0" w:after="200"/>
+              <w:ind w:left="0" w:right="25"/>
+              <w:rPr/>
+            </w:pPr>
+            <w:r>
+              <w:rPr/>
+              <w:t>6</w:t>
+            </w:r>
+          </w:p>
+        </w:tc>
+        <w:tc>
+          <w:tcPr>
+            <w:tcW w:w="2694" w:type="dxa"/>
+            <w:tcBorders>
+              <w:top w:val="single" w:sz="4" w:space="0" w:color="000000"/>
+              <w:left w:val="single" w:sz="4" w:space="0" w:color="000000"/>
+              <w:bottom w:val="single" w:sz="4" w:space="0" w:color="000000"/>
+              <w:right w:val="single" w:sz="4" w:space="0" w:color="000000"/>
+            </w:tcBorders>
+          </w:tcPr>
+          <w:p>
+            <w:pPr>
+              <w:pStyle w:val="Normal"/>
+              <w:spacing w:before="0" w:after="200"/>
+              <w:ind w:left="0" w:right="25"/>
+              <w:rPr/>
+            </w:pPr>
+            <w:r>
+              <w:rPr/>
+              <w:t>Integer value, in range</w:t>
+            </w:r>
+          </w:p>
+        </w:tc>
+        <w:tc>
+          <w:tcPr>
+            <w:tcW w:w="1342" w:type="dxa"/>
+            <w:tcBorders>
+              <w:top w:val="single" w:sz="4" w:space="0" w:color="000000"/>
+              <w:left w:val="single" w:sz="4" w:space="0" w:color="000000"/>
+              <w:bottom w:val="single" w:sz="4" w:space="0" w:color="000000"/>
+              <w:right w:val="single" w:sz="4" w:space="0" w:color="000000"/>
+            </w:tcBorders>
+          </w:tcPr>
+          <w:p>
+            <w:pPr>
+              <w:pStyle w:val="Normal"/>
+              <w:spacing w:before="0" w:after="200"/>
+              <w:ind w:left="0" w:right="25"/>
+              <w:rPr/>
+            </w:pPr>
+            <w:r>
+              <w:rPr/>
+              <w:t>12300.00</w:t>
+            </w:r>
+          </w:p>
+        </w:tc>
+        <w:tc>
+          <w:tcPr>
+            <w:tcW w:w="1257" w:type="dxa"/>
+            <w:tcBorders>
+              <w:top w:val="single" w:sz="4" w:space="0" w:color="000000"/>
+              <w:left w:val="single" w:sz="4" w:space="0" w:color="000000"/>
+              <w:bottom w:val="single" w:sz="4" w:space="0" w:color="000000"/>
+              <w:right w:val="single" w:sz="4" w:space="0" w:color="000000"/>
+            </w:tcBorders>
+          </w:tcPr>
+          <w:p>
+            <w:pPr>
+              <w:pStyle w:val="Normal"/>
+              <w:spacing w:before="0" w:after="200"/>
+              <w:ind w:left="0" w:right="25"/>
+              <w:rPr/>
+            </w:pPr>
+            <w:r>
+              <w:rPr/>
+            </w:r>
+          </w:p>
+        </w:tc>
+        <w:tc>
+          <w:tcPr>
+            <w:tcW w:w="1172" w:type="dxa"/>
+            <w:tcBorders>
+              <w:top w:val="single" w:sz="4" w:space="0" w:color="000000"/>
+              <w:left w:val="single" w:sz="4" w:space="0" w:color="000000"/>
+              <w:bottom w:val="single" w:sz="4" w:space="0" w:color="000000"/>
+              <w:right w:val="single" w:sz="4" w:space="0" w:color="000000"/>
+            </w:tcBorders>
+          </w:tcPr>
+          <w:p>
+            <w:pPr>
+              <w:pStyle w:val="Normal"/>
+              <w:spacing w:before="0" w:after="200"/>
+              <w:ind w:left="0" w:right="25"/>
+              <w:rPr/>
+            </w:pPr>
+            <w:r>
+              <w:rPr/>
+              <w:t>1300.00</w:t>
+            </w:r>
+          </w:p>
+        </w:tc>
+        <w:tc>
+          <w:tcPr>
+            <w:tcW w:w="1257" w:type="dxa"/>
+            <w:tcBorders>
+              <w:top w:val="single" w:sz="4" w:space="0" w:color="000000"/>
+              <w:left w:val="single" w:sz="4" w:space="0" w:color="000000"/>
+              <w:bottom w:val="single" w:sz="4" w:space="0" w:color="000000"/>
+              <w:right w:val="single" w:sz="4" w:space="0" w:color="000000"/>
+            </w:tcBorders>
+          </w:tcPr>
+          <w:p>
+            <w:pPr>
+              <w:pStyle w:val="Normal"/>
+              <w:spacing w:before="0" w:after="200"/>
+              <w:ind w:left="0" w:right="25"/>
+              <w:rPr/>
+            </w:pPr>
+            <w:r>
+              <w:rPr/>
+              <w:t>?</w:t>
+            </w:r>
+          </w:p>
+        </w:tc>
+      </w:tr>
+      <w:tr>
+        <w:trPr/>
+        <w:tc>
+          <w:tcPr>
+            <w:tcW w:w="2012" w:type="dxa"/>
+            <w:tcBorders>
+              <w:top w:val="single" w:sz="4" w:space="0" w:color="000000"/>
+              <w:left w:val="single" w:sz="4" w:space="0" w:color="000000"/>
+              <w:bottom w:val="single" w:sz="4" w:space="0" w:color="000000"/>
+              <w:right w:val="single" w:sz="4" w:space="0" w:color="000000"/>
+            </w:tcBorders>
+          </w:tcPr>
+          <w:p>
+            <w:pPr>
+              <w:pStyle w:val="Normal"/>
+              <w:spacing w:before="0" w:after="200"/>
+              <w:ind w:left="0" w:right="25"/>
+              <w:rPr/>
+            </w:pPr>
+            <w:r>
+              <w:rPr/>
+              <w:t>? etc.</w:t>
+            </w:r>
+          </w:p>
+        </w:tc>
+        <w:tc>
+          <w:tcPr>
+            <w:tcW w:w="2694" w:type="dxa"/>
+            <w:tcBorders>
+              <w:top w:val="single" w:sz="4" w:space="0" w:color="000000"/>
+              <w:left w:val="single" w:sz="4" w:space="0" w:color="000000"/>
+              <w:bottom w:val="single" w:sz="4" w:space="0" w:color="000000"/>
+              <w:right w:val="single" w:sz="4" w:space="0" w:color="000000"/>
+            </w:tcBorders>
+          </w:tcPr>
+          <w:p>
+            <w:pPr>
+              <w:pStyle w:val="Normal"/>
+              <w:spacing w:before="0" w:after="200"/>
+              <w:ind w:left="0" w:right="25"/>
+              <w:rPr/>
+            </w:pPr>
+            <w:r>
+              <w:rPr/>
+            </w:r>
+          </w:p>
+        </w:tc>
+        <w:tc>
+          <w:tcPr>
+            <w:tcW w:w="1342" w:type="dxa"/>
+            <w:tcBorders>
+              <w:top w:val="single" w:sz="4" w:space="0" w:color="000000"/>
+              <w:left w:val="single" w:sz="4" w:space="0" w:color="000000"/>
+              <w:bottom w:val="single" w:sz="4" w:space="0" w:color="000000"/>
+              <w:right w:val="single" w:sz="4" w:space="0" w:color="000000"/>
+            </w:tcBorders>
+          </w:tcPr>
+          <w:p>
+            <w:pPr>
+              <w:pStyle w:val="Normal"/>
+              <w:spacing w:before="0" w:after="200"/>
+              <w:ind w:left="0" w:right="25"/>
+              <w:rPr/>
+            </w:pPr>
+            <w:r>
+              <w:rPr/>
+            </w:r>
+          </w:p>
+        </w:tc>
+        <w:tc>
+          <w:tcPr>
+            <w:tcW w:w="1257" w:type="dxa"/>
+            <w:tcBorders>
+              <w:top w:val="single" w:sz="4" w:space="0" w:color="000000"/>
+              <w:left w:val="single" w:sz="4" w:space="0" w:color="000000"/>
+              <w:bottom w:val="single" w:sz="4" w:space="0" w:color="000000"/>
+              <w:right w:val="single" w:sz="4" w:space="0" w:color="000000"/>
+            </w:tcBorders>
+          </w:tcPr>
+          <w:p>
+            <w:pPr>
+              <w:pStyle w:val="Normal"/>
+              <w:spacing w:before="0" w:after="200"/>
+              <w:ind w:left="0" w:right="25"/>
+              <w:rPr/>
+            </w:pPr>
+            <w:r>
+              <w:rPr/>
+            </w:r>
+          </w:p>
+        </w:tc>
+        <w:tc>
+          <w:tcPr>
+            <w:tcW w:w="1172" w:type="dxa"/>
+            <w:tcBorders>
+              <w:top w:val="single" w:sz="4" w:space="0" w:color="000000"/>
+              <w:left w:val="single" w:sz="4" w:space="0" w:color="000000"/>
+              <w:bottom w:val="single" w:sz="4" w:space="0" w:color="000000"/>
+              <w:right w:val="single" w:sz="4" w:space="0" w:color="000000"/>
+            </w:tcBorders>
+          </w:tcPr>
+          <w:p>
+            <w:pPr>
+              <w:pStyle w:val="Normal"/>
+              <w:spacing w:before="0" w:after="200"/>
+              <w:ind w:left="0" w:right="25"/>
+              <w:rPr/>
+            </w:pPr>
+            <w:r>
+              <w:rPr/>
+            </w:r>
+          </w:p>
+        </w:tc>
+        <w:tc>
+          <w:tcPr>
+            <w:tcW w:w="1257" w:type="dxa"/>
+            <w:tcBorders>
+              <w:top w:val="single" w:sz="4" w:space="0" w:color="000000"/>
+              <w:left w:val="single" w:sz="4" w:space="0" w:color="000000"/>
+              <w:bottom w:val="single" w:sz="4" w:space="0" w:color="000000"/>
+              <w:right w:val="single" w:sz="4" w:space="0" w:color="000000"/>
+            </w:tcBorders>
+          </w:tcPr>
+          <w:p>
+            <w:pPr>
+              <w:pStyle w:val="Normal"/>
+              <w:spacing w:before="0" w:after="200"/>
+              <w:ind w:left="0" w:right="25"/>
+              <w:rPr/>
+            </w:pPr>
+            <w:r>
+              <w:rPr/>
+            </w:r>
+          </w:p>
+        </w:tc>
+      </w:tr>
+    </w:tbl>
+    <w:p>
+      <w:pPr>
+        <w:pStyle w:val="Normal"/>
+        <w:rPr>
+          <w:i/>
+          <w:i/>
+          <w:color w:val="FF0000"/>
+        </w:rPr>
+      </w:pPr>
+      <w:r>
+        <w:rPr/>
       </w:r>
     </w:p>
     <w:p>
@@ -997,7 +1697,7 @@
           <w:i/>
           <w:color w:val="FF0000"/>
         </w:rPr>
-        <w:t xml:space="preserve">Apply some common sense, if it’s a simple application, if it’s small, then a basic bullet point list is fine. E.g. simple assessment, Joe wants to get it finished for the week after next session. Sets aside 4hrs: 0.25hr spec, 0.5hr design, 3hr implement, 0.25min test, 1hr slack. See how long it really takes, next time adjust accordingly. </w:t>
+        <w:t xml:space="preserve"> </w:t>
       </w:r>
     </w:p>
     <w:tbl>
@@ -1143,7 +1843,7 @@
                 <w:i/>
                 <w:color w:val="FF0000"/>
               </w:rPr>
-              <w:t>Spec</w:t>
+              <w:t>Design</w:t>
             </w:r>
           </w:p>
         </w:tc>
@@ -1172,7 +1872,7 @@
                 <w:i/>
                 <w:color w:val="FF0000"/>
               </w:rPr>
-              <w:t>0.25</w:t>
+              <w:t>1</w:t>
             </w:r>
           </w:p>
         </w:tc>
@@ -1201,7 +1901,7 @@
                 <w:i/>
                 <w:color w:val="FF0000"/>
               </w:rPr>
-              <w:t>0.25</w:t>
+              <w:t>2</w:t>
             </w:r>
           </w:p>
         </w:tc>
@@ -1233,7 +1933,7 @@
                 <w:i/>
                 <w:color w:val="FF0000"/>
               </w:rPr>
-              <w:t>Design</w:t>
+              <w:t>Implement</w:t>
             </w:r>
           </w:p>
         </w:tc>
@@ -1262,36 +1962,36 @@
                 <w:i/>
                 <w:color w:val="FF0000"/>
               </w:rPr>
+              <w:t>1</w:t>
+            </w:r>
+          </w:p>
+        </w:tc>
+        <w:tc>
+          <w:tcPr>
+            <w:tcW w:w="2254" w:type="dxa"/>
+            <w:tcBorders>
+              <w:top w:val="single" w:sz="4" w:space="0" w:color="000000"/>
+              <w:left w:val="single" w:sz="4" w:space="0" w:color="000000"/>
+              <w:bottom w:val="single" w:sz="4" w:space="0" w:color="000000"/>
+              <w:right w:val="single" w:sz="4" w:space="0" w:color="000000"/>
+            </w:tcBorders>
+          </w:tcPr>
+          <w:p>
+            <w:pPr>
+              <w:pStyle w:val="normal1"/>
+              <w:spacing w:before="0" w:after="200"/>
+              <w:rPr>
+                <w:i/>
+                <w:i/>
+                <w:color w:val="FF0000"/>
+              </w:rPr>
+            </w:pPr>
+            <w:r>
+              <w:rPr>
+                <w:i/>
+                <w:color w:val="FF0000"/>
+              </w:rPr>
               <w:t>0.5</w:t>
-            </w:r>
-          </w:p>
-        </w:tc>
-        <w:tc>
-          <w:tcPr>
-            <w:tcW w:w="2254" w:type="dxa"/>
-            <w:tcBorders>
-              <w:top w:val="single" w:sz="4" w:space="0" w:color="000000"/>
-              <w:left w:val="single" w:sz="4" w:space="0" w:color="000000"/>
-              <w:bottom w:val="single" w:sz="4" w:space="0" w:color="000000"/>
-              <w:right w:val="single" w:sz="4" w:space="0" w:color="000000"/>
-            </w:tcBorders>
-          </w:tcPr>
-          <w:p>
-            <w:pPr>
-              <w:pStyle w:val="normal1"/>
-              <w:spacing w:before="0" w:after="200"/>
-              <w:rPr>
-                <w:i/>
-                <w:i/>
-                <w:color w:val="FF0000"/>
-              </w:rPr>
-            </w:pPr>
-            <w:r>
-              <w:rPr>
-                <w:i/>
-                <w:color w:val="FF0000"/>
-              </w:rPr>
-              <w:t>0.25</w:t>
             </w:r>
           </w:p>
         </w:tc>
@@ -1323,7 +2023,7 @@
                 <w:i/>
                 <w:color w:val="FF0000"/>
               </w:rPr>
-              <w:t>Implement</w:t>
+              <w:t>Debug and test</w:t>
             </w:r>
           </w:p>
         </w:tc>
@@ -1352,7 +2052,14 @@
                 <w:i/>
                 <w:color w:val="FF0000"/>
               </w:rPr>
-              <w:t>3</w:t>
+              <w:t>0.</w:t>
+            </w:r>
+            <w:r>
+              <w:rPr>
+                <w:i/>
+                <w:color w:val="FF0000"/>
+              </w:rPr>
+              <w:t>5</w:t>
             </w:r>
           </w:p>
         </w:tc>
@@ -1377,11 +2084,7 @@
               </w:rPr>
             </w:pPr>
             <w:r>
-              <w:rPr>
-                <w:i/>
-                <w:color w:val="FF0000"/>
-              </w:rPr>
-              <w:t>2.5</w:t>
+              <w:rPr/>
             </w:r>
           </w:p>
         </w:tc>
@@ -1413,7 +2116,7 @@
                 <w:i/>
                 <w:color w:val="FF0000"/>
               </w:rPr>
-              <w:t>Debug and test</w:t>
+              <w:t>Uploading And Packing</w:t>
             </w:r>
           </w:p>
         </w:tc>
@@ -1471,7 +2174,7 @@
                 <w:i/>
                 <w:color w:val="FF0000"/>
               </w:rPr>
-              <w:t>3.5</w:t>
+              <w:t>0</w:t>
             </w:r>
           </w:p>
         </w:tc>
@@ -1492,96 +2195,6 @@
             <w:pPr>
               <w:pStyle w:val="normal1"/>
               <w:spacing w:before="0" w:after="200"/>
-              <w:rPr>
-                <w:i/>
-                <w:i/>
-                <w:color w:val="FF0000"/>
-              </w:rPr>
-            </w:pPr>
-            <w:r>
-              <w:rPr>
-                <w:i/>
-                <w:color w:val="FF0000"/>
-              </w:rPr>
-              <w:t>Slack</w:t>
-            </w:r>
-          </w:p>
-        </w:tc>
-        <w:tc>
-          <w:tcPr>
-            <w:tcW w:w="2254" w:type="dxa"/>
-            <w:tcBorders>
-              <w:top w:val="single" w:sz="4" w:space="0" w:color="000000"/>
-              <w:left w:val="single" w:sz="4" w:space="0" w:color="000000"/>
-              <w:bottom w:val="single" w:sz="4" w:space="0" w:color="000000"/>
-              <w:right w:val="single" w:sz="4" w:space="0" w:color="000000"/>
-            </w:tcBorders>
-          </w:tcPr>
-          <w:p>
-            <w:pPr>
-              <w:pStyle w:val="normal1"/>
-              <w:spacing w:before="0" w:after="200"/>
-              <w:rPr>
-                <w:i/>
-                <w:i/>
-                <w:color w:val="FF0000"/>
-              </w:rPr>
-            </w:pPr>
-            <w:r>
-              <w:rPr>
-                <w:i/>
-                <w:color w:val="FF0000"/>
-              </w:rPr>
-              <w:t>1</w:t>
-            </w:r>
-          </w:p>
-        </w:tc>
-        <w:tc>
-          <w:tcPr>
-            <w:tcW w:w="2254" w:type="dxa"/>
-            <w:tcBorders>
-              <w:top w:val="single" w:sz="4" w:space="0" w:color="000000"/>
-              <w:left w:val="single" w:sz="4" w:space="0" w:color="000000"/>
-              <w:bottom w:val="single" w:sz="4" w:space="0" w:color="000000"/>
-              <w:right w:val="single" w:sz="4" w:space="0" w:color="000000"/>
-            </w:tcBorders>
-          </w:tcPr>
-          <w:p>
-            <w:pPr>
-              <w:pStyle w:val="normal1"/>
-              <w:spacing w:before="0" w:after="200"/>
-              <w:rPr>
-                <w:i/>
-                <w:i/>
-                <w:color w:val="FF0000"/>
-              </w:rPr>
-            </w:pPr>
-            <w:r>
-              <w:rPr>
-                <w:i/>
-                <w:color w:val="FF0000"/>
-              </w:rPr>
-              <w:t>0</w:t>
-            </w:r>
-          </w:p>
-        </w:tc>
-      </w:tr>
-      <w:tr>
-        <w:trPr/>
-        <w:tc>
-          <w:tcPr>
-            <w:tcW w:w="2254" w:type="dxa"/>
-            <w:tcBorders>
-              <w:top w:val="single" w:sz="4" w:space="0" w:color="000000"/>
-              <w:left w:val="single" w:sz="4" w:space="0" w:color="000000"/>
-              <w:bottom w:val="single" w:sz="4" w:space="0" w:color="000000"/>
-              <w:right w:val="single" w:sz="4" w:space="0" w:color="000000"/>
-            </w:tcBorders>
-          </w:tcPr>
-          <w:p>
-            <w:pPr>
-              <w:pStyle w:val="normal1"/>
-              <w:spacing w:before="0" w:after="200"/>
               <w:jc w:val="right"/>
               <w:rPr>
                 <w:b/>
@@ -1688,23 +2301,23 @@
         <w:pStyle w:val="normal1"/>
         <w:pageBreakBefore w:val="false"/>
         <w:spacing w:before="0" w:after="200"/>
-        <w:rPr/>
-      </w:pPr>
-      <w:r>
-        <w:rPr>
-          <w:i/>
-          <w:color w:val="FF0000"/>
-        </w:rPr>
-        <w:t>If it’s a big project that’s going to be more like 10+ hours, then you need Trello. Schedules can be done in Trello and screen shots used, refer to the notes on Trello, you need to use the ‘Plus’ plugin for Chrome so you can estimate how long things will take, this is how you guesstimate when the project will be finished – this is absolutely critically important to the people paying your wages. Think of all the tasks and put them on ‘cards’, shuffle them around, keep breaking them down into smaller tasks on more cards, until you’ve written 1 or 2 hours on each card. Trello will tell you how long the whole thing will take. As you work, mark off the tasks as done and how much time they REALLY took. It takes effort, but is the only way to get better at task estimation. It’s important because YOU are the biggest cost to your employer.</w:t>
+        <w:rPr>
+          <w:i/>
+          <w:i/>
+          <w:color w:val="FF0000"/>
+        </w:rPr>
+      </w:pPr>
+      <w:r>
+        <w:rPr/>
       </w:r>
     </w:p>
     <w:sectPr>
-      <w:headerReference w:type="even" r:id="rId3"/>
-      <w:headerReference w:type="default" r:id="rId4"/>
-      <w:headerReference w:type="first" r:id="rId5"/>
-      <w:footerReference w:type="even" r:id="rId6"/>
-      <w:footerReference w:type="default" r:id="rId7"/>
-      <w:footerReference w:type="first" r:id="rId8"/>
+      <w:headerReference w:type="even" r:id="rId4"/>
+      <w:headerReference w:type="default" r:id="rId5"/>
+      <w:headerReference w:type="first" r:id="rId6"/>
+      <w:footerReference w:type="even" r:id="rId7"/>
+      <w:footerReference w:type="default" r:id="rId8"/>
+      <w:footerReference w:type="first" r:id="rId9"/>
       <w:type w:val="nextPage"/>
       <w:pgSz w:w="11906" w:h="16838"/>
       <w:pgMar w:left="1440" w:right="1440" w:gutter="0" w:header="708" w:top="1440" w:footer="708" w:bottom="1440"/>
@@ -2485,6 +3098,29 @@
       <w:szCs w:val="48"/>
     </w:rPr>
   </w:style>
+  <w:style w:type="paragraph" w:styleId="TableContents">
+    <w:name w:val="Table Contents"/>
+    <w:basedOn w:val="Normal"/>
+    <w:qFormat/>
+    <w:pPr>
+      <w:widowControl w:val="false"/>
+      <w:suppressLineNumbers/>
+    </w:pPr>
+    <w:rPr/>
+  </w:style>
+  <w:style w:type="paragraph" w:styleId="TableHeading">
+    <w:name w:val="Table Heading"/>
+    <w:basedOn w:val="TableContents"/>
+    <w:qFormat/>
+    <w:pPr>
+      <w:suppressLineNumbers/>
+      <w:jc w:val="center"/>
+    </w:pPr>
+    <w:rPr>
+      <w:b/>
+      <w:bCs/>
+    </w:rPr>
+  </w:style>
   <w:style w:type="numbering" w:styleId="NoList" w:default="1">
     <w:name w:val="No List"/>
     <w:uiPriority w:val="99"/>

</xml_diff>

<commit_message>
fixed bug and finished design doc
</commit_message>
<xml_diff>
--- a/w1/w1HwDesignDoc.docx
+++ b/w1/w1HwDesignDoc.docx
@@ -1412,6 +1412,7 @@
             </w:pPr>
             <w:r>
               <w:rPr/>
+              <w:t>12300.00</w:t>
             </w:r>
           </w:p>
         </w:tc>
@@ -1457,7 +1458,15 @@
             </w:pPr>
             <w:r>
               <w:rPr/>
-              <w:t>?</w:t>
+              <w:t>13</w:t>
+            </w:r>
+            <w:r>
+              <w:rPr/>
+              <w:t>00</w:t>
+            </w:r>
+            <w:r>
+              <w:rPr/>
+              <w:t>.00</w:t>
             </w:r>
           </w:p>
         </w:tc>
@@ -1483,7 +1492,7 @@
             </w:pPr>
             <w:r>
               <w:rPr/>
-              <w:t>? etc.</w:t>
+              <w:t>1</w:t>
             </w:r>
           </w:p>
         </w:tc>
@@ -1506,6 +1515,11 @@
             </w:pPr>
             <w:r>
               <w:rPr/>
+              <w:t xml:space="preserve">Integer value, </w:t>
+            </w:r>
+            <w:r>
+              <w:rPr/>
+              <w:t>min value in range</w:t>
             </w:r>
           </w:p>
         </w:tc>
@@ -1528,6 +1542,7 @@
             </w:pPr>
             <w:r>
               <w:rPr/>
+              <w:t>2050.00</w:t>
             </w:r>
           </w:p>
         </w:tc>
@@ -1550,6 +1565,7 @@
             </w:pPr>
             <w:r>
               <w:rPr/>
+              <w:t>2050.00</w:t>
             </w:r>
           </w:p>
         </w:tc>
@@ -1572,6 +1588,7 @@
             </w:pPr>
             <w:r>
               <w:rPr/>
+              <w:t>216.67</w:t>
             </w:r>
           </w:p>
         </w:tc>
@@ -1594,6 +1611,829 @@
             </w:pPr>
             <w:r>
               <w:rPr/>
+              <w:t>216.67</w:t>
+            </w:r>
+          </w:p>
+        </w:tc>
+      </w:tr>
+      <w:tr>
+        <w:trPr/>
+        <w:tc>
+          <w:tcPr>
+            <w:tcW w:w="2012" w:type="dxa"/>
+            <w:tcBorders>
+              <w:left w:val="single" w:sz="4" w:space="0" w:color="000000"/>
+              <w:bottom w:val="single" w:sz="4" w:space="0" w:color="000000"/>
+              <w:right w:val="single" w:sz="4" w:space="0" w:color="000000"/>
+            </w:tcBorders>
+          </w:tcPr>
+          <w:p>
+            <w:pPr>
+              <w:pStyle w:val="Normal"/>
+              <w:spacing w:before="0" w:after="200"/>
+              <w:ind w:left="0" w:right="25"/>
+              <w:rPr/>
+            </w:pPr>
+            <w:r>
+              <w:rPr/>
+              <w:t>24</w:t>
+            </w:r>
+          </w:p>
+        </w:tc>
+        <w:tc>
+          <w:tcPr>
+            <w:tcW w:w="2694" w:type="dxa"/>
+            <w:tcBorders>
+              <w:left w:val="single" w:sz="4" w:space="0" w:color="000000"/>
+              <w:bottom w:val="single" w:sz="4" w:space="0" w:color="000000"/>
+              <w:right w:val="single" w:sz="4" w:space="0" w:color="000000"/>
+            </w:tcBorders>
+          </w:tcPr>
+          <w:p>
+            <w:pPr>
+              <w:pStyle w:val="Normal"/>
+              <w:spacing w:before="0" w:after="200"/>
+              <w:ind w:left="0" w:right="25"/>
+              <w:rPr/>
+            </w:pPr>
+            <w:r>
+              <w:rPr/>
+              <w:t>Interger value, max in range</w:t>
+            </w:r>
+          </w:p>
+        </w:tc>
+        <w:tc>
+          <w:tcPr>
+            <w:tcW w:w="1342" w:type="dxa"/>
+            <w:tcBorders>
+              <w:left w:val="single" w:sz="4" w:space="0" w:color="000000"/>
+              <w:bottom w:val="single" w:sz="4" w:space="0" w:color="000000"/>
+              <w:right w:val="single" w:sz="4" w:space="0" w:color="000000"/>
+            </w:tcBorders>
+          </w:tcPr>
+          <w:p>
+            <w:pPr>
+              <w:pStyle w:val="Normal"/>
+              <w:spacing w:before="0" w:after="200"/>
+              <w:ind w:left="0" w:right="25"/>
+              <w:rPr/>
+            </w:pPr>
+            <w:r>
+              <w:rPr/>
+              <w:t>49200.00</w:t>
+            </w:r>
+          </w:p>
+        </w:tc>
+        <w:tc>
+          <w:tcPr>
+            <w:tcW w:w="1257" w:type="dxa"/>
+            <w:tcBorders>
+              <w:left w:val="single" w:sz="4" w:space="0" w:color="000000"/>
+              <w:bottom w:val="single" w:sz="4" w:space="0" w:color="000000"/>
+              <w:right w:val="single" w:sz="4" w:space="0" w:color="000000"/>
+            </w:tcBorders>
+          </w:tcPr>
+          <w:p>
+            <w:pPr>
+              <w:pStyle w:val="Normal"/>
+              <w:spacing w:before="0" w:after="200"/>
+              <w:ind w:left="0" w:right="25"/>
+              <w:rPr/>
+            </w:pPr>
+            <w:r>
+              <w:rPr/>
+              <w:t>49200.00</w:t>
+            </w:r>
+          </w:p>
+        </w:tc>
+        <w:tc>
+          <w:tcPr>
+            <w:tcW w:w="1172" w:type="dxa"/>
+            <w:tcBorders>
+              <w:left w:val="single" w:sz="4" w:space="0" w:color="000000"/>
+              <w:bottom w:val="single" w:sz="4" w:space="0" w:color="000000"/>
+              <w:right w:val="single" w:sz="4" w:space="0" w:color="000000"/>
+            </w:tcBorders>
+          </w:tcPr>
+          <w:p>
+            <w:pPr>
+              <w:pStyle w:val="Normal"/>
+              <w:spacing w:before="0" w:after="200"/>
+              <w:ind w:left="0" w:right="25"/>
+              <w:rPr/>
+            </w:pPr>
+            <w:r>
+              <w:rPr/>
+              <w:t>5200</w:t>
+            </w:r>
+          </w:p>
+        </w:tc>
+        <w:tc>
+          <w:tcPr>
+            <w:tcW w:w="1257" w:type="dxa"/>
+            <w:tcBorders>
+              <w:left w:val="single" w:sz="4" w:space="0" w:color="000000"/>
+              <w:bottom w:val="single" w:sz="4" w:space="0" w:color="000000"/>
+              <w:right w:val="single" w:sz="4" w:space="0" w:color="000000"/>
+            </w:tcBorders>
+          </w:tcPr>
+          <w:p>
+            <w:pPr>
+              <w:pStyle w:val="Normal"/>
+              <w:spacing w:before="0" w:after="200"/>
+              <w:ind w:left="0" w:right="25"/>
+              <w:rPr/>
+            </w:pPr>
+            <w:r>
+              <w:rPr/>
+              <w:t>5200</w:t>
+            </w:r>
+          </w:p>
+        </w:tc>
+      </w:tr>
+      <w:tr>
+        <w:trPr/>
+        <w:tc>
+          <w:tcPr>
+            <w:tcW w:w="2012" w:type="dxa"/>
+            <w:tcBorders>
+              <w:left w:val="single" w:sz="4" w:space="0" w:color="000000"/>
+              <w:bottom w:val="single" w:sz="4" w:space="0" w:color="000000"/>
+              <w:right w:val="single" w:sz="4" w:space="0" w:color="000000"/>
+            </w:tcBorders>
+          </w:tcPr>
+          <w:p>
+            <w:pPr>
+              <w:pStyle w:val="Normal"/>
+              <w:spacing w:before="0" w:after="200"/>
+              <w:ind w:left="0" w:right="25"/>
+              <w:rPr/>
+            </w:pPr>
+            <w:r>
+              <w:rPr/>
+              <w:t>0</w:t>
+            </w:r>
+          </w:p>
+        </w:tc>
+        <w:tc>
+          <w:tcPr>
+            <w:tcW w:w="2694" w:type="dxa"/>
+            <w:tcBorders>
+              <w:left w:val="single" w:sz="4" w:space="0" w:color="000000"/>
+              <w:bottom w:val="single" w:sz="4" w:space="0" w:color="000000"/>
+              <w:right w:val="single" w:sz="4" w:space="0" w:color="000000"/>
+            </w:tcBorders>
+          </w:tcPr>
+          <w:p>
+            <w:pPr>
+              <w:pStyle w:val="Normal"/>
+              <w:spacing w:before="0" w:after="200"/>
+              <w:ind w:left="0" w:right="25"/>
+              <w:rPr/>
+            </w:pPr>
+            <w:r>
+              <w:rPr/>
+              <w:t xml:space="preserve">Integer value, </w:t>
+            </w:r>
+            <w:r>
+              <w:rPr/>
+              <w:t>out of range (null)</w:t>
+            </w:r>
+          </w:p>
+        </w:tc>
+        <w:tc>
+          <w:tcPr>
+            <w:tcW w:w="1342" w:type="dxa"/>
+            <w:tcBorders>
+              <w:left w:val="single" w:sz="4" w:space="0" w:color="000000"/>
+              <w:bottom w:val="single" w:sz="4" w:space="0" w:color="000000"/>
+              <w:right w:val="single" w:sz="4" w:space="0" w:color="000000"/>
+            </w:tcBorders>
+          </w:tcPr>
+          <w:p>
+            <w:pPr>
+              <w:pStyle w:val="Normal"/>
+              <w:spacing w:before="0" w:after="200"/>
+              <w:ind w:left="0" w:right="25"/>
+              <w:rPr/>
+            </w:pPr>
+            <w:r>
+              <w:rPr/>
+              <w:t>2050.00</w:t>
+            </w:r>
+          </w:p>
+        </w:tc>
+        <w:tc>
+          <w:tcPr>
+            <w:tcW w:w="1257" w:type="dxa"/>
+            <w:tcBorders>
+              <w:left w:val="single" w:sz="4" w:space="0" w:color="000000"/>
+              <w:bottom w:val="single" w:sz="4" w:space="0" w:color="000000"/>
+              <w:right w:val="single" w:sz="4" w:space="0" w:color="000000"/>
+            </w:tcBorders>
+          </w:tcPr>
+          <w:p>
+            <w:pPr>
+              <w:pStyle w:val="Normal"/>
+              <w:spacing w:before="0" w:after="200"/>
+              <w:ind w:left="0" w:right="25"/>
+              <w:rPr/>
+            </w:pPr>
+            <w:r>
+              <w:rPr/>
+              <w:t>2050.00</w:t>
+            </w:r>
+          </w:p>
+        </w:tc>
+        <w:tc>
+          <w:tcPr>
+            <w:tcW w:w="1172" w:type="dxa"/>
+            <w:tcBorders>
+              <w:left w:val="single" w:sz="4" w:space="0" w:color="000000"/>
+              <w:bottom w:val="single" w:sz="4" w:space="0" w:color="000000"/>
+              <w:right w:val="single" w:sz="4" w:space="0" w:color="000000"/>
+            </w:tcBorders>
+          </w:tcPr>
+          <w:p>
+            <w:pPr>
+              <w:pStyle w:val="Normal"/>
+              <w:spacing w:before="0" w:after="200"/>
+              <w:ind w:left="0" w:right="25"/>
+              <w:rPr/>
+            </w:pPr>
+            <w:r>
+              <w:rPr/>
+              <w:t>216.67</w:t>
+            </w:r>
+          </w:p>
+        </w:tc>
+        <w:tc>
+          <w:tcPr>
+            <w:tcW w:w="1257" w:type="dxa"/>
+            <w:tcBorders>
+              <w:left w:val="single" w:sz="4" w:space="0" w:color="000000"/>
+              <w:bottom w:val="single" w:sz="4" w:space="0" w:color="000000"/>
+              <w:right w:val="single" w:sz="4" w:space="0" w:color="000000"/>
+            </w:tcBorders>
+          </w:tcPr>
+          <w:p>
+            <w:pPr>
+              <w:pStyle w:val="Normal"/>
+              <w:spacing w:before="0" w:after="200"/>
+              <w:ind w:left="0" w:right="25"/>
+              <w:rPr/>
+            </w:pPr>
+            <w:r>
+              <w:rPr/>
+              <w:t>216.67</w:t>
+            </w:r>
+          </w:p>
+        </w:tc>
+      </w:tr>
+      <w:tr>
+        <w:trPr/>
+        <w:tc>
+          <w:tcPr>
+            <w:tcW w:w="2012" w:type="dxa"/>
+            <w:tcBorders>
+              <w:left w:val="single" w:sz="4" w:space="0" w:color="000000"/>
+              <w:bottom w:val="single" w:sz="4" w:space="0" w:color="000000"/>
+              <w:right w:val="single" w:sz="4" w:space="0" w:color="000000"/>
+            </w:tcBorders>
+          </w:tcPr>
+          <w:p>
+            <w:pPr>
+              <w:pStyle w:val="Normal"/>
+              <w:spacing w:before="0" w:after="200"/>
+              <w:ind w:left="0" w:right="25"/>
+              <w:rPr/>
+            </w:pPr>
+            <w:r>
+              <w:rPr/>
+              <w:t>-1</w:t>
+            </w:r>
+          </w:p>
+        </w:tc>
+        <w:tc>
+          <w:tcPr>
+            <w:tcW w:w="2694" w:type="dxa"/>
+            <w:tcBorders>
+              <w:left w:val="single" w:sz="4" w:space="0" w:color="000000"/>
+              <w:bottom w:val="single" w:sz="4" w:space="0" w:color="000000"/>
+              <w:right w:val="single" w:sz="4" w:space="0" w:color="000000"/>
+            </w:tcBorders>
+          </w:tcPr>
+          <w:p>
+            <w:pPr>
+              <w:pStyle w:val="Normal"/>
+              <w:spacing w:before="0" w:after="200"/>
+              <w:ind w:left="0" w:right="25"/>
+              <w:rPr/>
+            </w:pPr>
+            <w:r>
+              <w:rPr/>
+              <w:t xml:space="preserve">Integer value, </w:t>
+            </w:r>
+            <w:r>
+              <w:rPr/>
+              <w:t>out of range (low)</w:t>
+            </w:r>
+          </w:p>
+        </w:tc>
+        <w:tc>
+          <w:tcPr>
+            <w:tcW w:w="1342" w:type="dxa"/>
+            <w:tcBorders>
+              <w:left w:val="single" w:sz="4" w:space="0" w:color="000000"/>
+              <w:bottom w:val="single" w:sz="4" w:space="0" w:color="000000"/>
+              <w:right w:val="single" w:sz="4" w:space="0" w:color="000000"/>
+            </w:tcBorders>
+          </w:tcPr>
+          <w:p>
+            <w:pPr>
+              <w:pStyle w:val="Normal"/>
+              <w:spacing w:before="0" w:after="200"/>
+              <w:ind w:left="0" w:right="25"/>
+              <w:rPr/>
+            </w:pPr>
+            <w:r>
+              <w:rPr/>
+              <w:t>2050.00</w:t>
+            </w:r>
+          </w:p>
+        </w:tc>
+        <w:tc>
+          <w:tcPr>
+            <w:tcW w:w="1257" w:type="dxa"/>
+            <w:tcBorders>
+              <w:left w:val="single" w:sz="4" w:space="0" w:color="000000"/>
+              <w:bottom w:val="single" w:sz="4" w:space="0" w:color="000000"/>
+              <w:right w:val="single" w:sz="4" w:space="0" w:color="000000"/>
+            </w:tcBorders>
+          </w:tcPr>
+          <w:p>
+            <w:pPr>
+              <w:pStyle w:val="Normal"/>
+              <w:spacing w:before="0" w:after="200"/>
+              <w:ind w:left="0" w:right="25"/>
+              <w:rPr/>
+            </w:pPr>
+            <w:r>
+              <w:rPr/>
+              <w:t>2050.00</w:t>
+            </w:r>
+          </w:p>
+        </w:tc>
+        <w:tc>
+          <w:tcPr>
+            <w:tcW w:w="1172" w:type="dxa"/>
+            <w:tcBorders>
+              <w:left w:val="single" w:sz="4" w:space="0" w:color="000000"/>
+              <w:bottom w:val="single" w:sz="4" w:space="0" w:color="000000"/>
+              <w:right w:val="single" w:sz="4" w:space="0" w:color="000000"/>
+            </w:tcBorders>
+          </w:tcPr>
+          <w:p>
+            <w:pPr>
+              <w:pStyle w:val="Normal"/>
+              <w:spacing w:before="0" w:after="200"/>
+              <w:ind w:left="0" w:right="25"/>
+              <w:rPr/>
+            </w:pPr>
+            <w:r>
+              <w:rPr/>
+              <w:t>216.67</w:t>
+            </w:r>
+          </w:p>
+        </w:tc>
+        <w:tc>
+          <w:tcPr>
+            <w:tcW w:w="1257" w:type="dxa"/>
+            <w:tcBorders>
+              <w:left w:val="single" w:sz="4" w:space="0" w:color="000000"/>
+              <w:bottom w:val="single" w:sz="4" w:space="0" w:color="000000"/>
+              <w:right w:val="single" w:sz="4" w:space="0" w:color="000000"/>
+            </w:tcBorders>
+          </w:tcPr>
+          <w:p>
+            <w:pPr>
+              <w:pStyle w:val="Normal"/>
+              <w:spacing w:before="0" w:after="200"/>
+              <w:ind w:left="0" w:right="25"/>
+              <w:rPr/>
+            </w:pPr>
+            <w:r>
+              <w:rPr/>
+              <w:t>216.67</w:t>
+            </w:r>
+          </w:p>
+        </w:tc>
+      </w:tr>
+      <w:tr>
+        <w:trPr/>
+        <w:tc>
+          <w:tcPr>
+            <w:tcW w:w="2012" w:type="dxa"/>
+            <w:tcBorders>
+              <w:left w:val="single" w:sz="4" w:space="0" w:color="000000"/>
+              <w:bottom w:val="single" w:sz="4" w:space="0" w:color="000000"/>
+              <w:right w:val="single" w:sz="4" w:space="0" w:color="000000"/>
+            </w:tcBorders>
+          </w:tcPr>
+          <w:p>
+            <w:pPr>
+              <w:pStyle w:val="Normal"/>
+              <w:spacing w:before="0" w:after="200"/>
+              <w:ind w:left="0" w:right="25"/>
+              <w:rPr/>
+            </w:pPr>
+            <w:r>
+              <w:rPr/>
+              <w:t>999</w:t>
+            </w:r>
+          </w:p>
+        </w:tc>
+        <w:tc>
+          <w:tcPr>
+            <w:tcW w:w="2694" w:type="dxa"/>
+            <w:tcBorders>
+              <w:left w:val="single" w:sz="4" w:space="0" w:color="000000"/>
+              <w:bottom w:val="single" w:sz="4" w:space="0" w:color="000000"/>
+              <w:right w:val="single" w:sz="4" w:space="0" w:color="000000"/>
+            </w:tcBorders>
+          </w:tcPr>
+          <w:p>
+            <w:pPr>
+              <w:pStyle w:val="Normal"/>
+              <w:spacing w:before="0" w:after="200"/>
+              <w:ind w:left="0" w:right="25"/>
+              <w:rPr/>
+            </w:pPr>
+            <w:r>
+              <w:rPr/>
+              <w:t xml:space="preserve">Integer value, </w:t>
+            </w:r>
+            <w:r>
+              <w:rPr/>
+              <w:t>out of range (High)</w:t>
+            </w:r>
+          </w:p>
+        </w:tc>
+        <w:tc>
+          <w:tcPr>
+            <w:tcW w:w="1342" w:type="dxa"/>
+            <w:tcBorders>
+              <w:left w:val="single" w:sz="4" w:space="0" w:color="000000"/>
+              <w:bottom w:val="single" w:sz="4" w:space="0" w:color="000000"/>
+              <w:right w:val="single" w:sz="4" w:space="0" w:color="000000"/>
+            </w:tcBorders>
+          </w:tcPr>
+          <w:p>
+            <w:pPr>
+              <w:pStyle w:val="Normal"/>
+              <w:spacing w:before="0" w:after="200"/>
+              <w:ind w:left="0" w:right="25"/>
+              <w:rPr/>
+            </w:pPr>
+            <w:r>
+              <w:rPr/>
+              <w:t>49200.00</w:t>
+            </w:r>
+          </w:p>
+        </w:tc>
+        <w:tc>
+          <w:tcPr>
+            <w:tcW w:w="1257" w:type="dxa"/>
+            <w:tcBorders>
+              <w:left w:val="single" w:sz="4" w:space="0" w:color="000000"/>
+              <w:bottom w:val="single" w:sz="4" w:space="0" w:color="000000"/>
+              <w:right w:val="single" w:sz="4" w:space="0" w:color="000000"/>
+            </w:tcBorders>
+          </w:tcPr>
+          <w:p>
+            <w:pPr>
+              <w:pStyle w:val="Normal"/>
+              <w:spacing w:before="0" w:after="200"/>
+              <w:ind w:left="0" w:right="25"/>
+              <w:rPr/>
+            </w:pPr>
+            <w:r>
+              <w:rPr/>
+              <w:t>49200.00</w:t>
+            </w:r>
+          </w:p>
+        </w:tc>
+        <w:tc>
+          <w:tcPr>
+            <w:tcW w:w="1172" w:type="dxa"/>
+            <w:tcBorders>
+              <w:left w:val="single" w:sz="4" w:space="0" w:color="000000"/>
+              <w:bottom w:val="single" w:sz="4" w:space="0" w:color="000000"/>
+              <w:right w:val="single" w:sz="4" w:space="0" w:color="000000"/>
+            </w:tcBorders>
+          </w:tcPr>
+          <w:p>
+            <w:pPr>
+              <w:pStyle w:val="Normal"/>
+              <w:spacing w:before="0" w:after="200"/>
+              <w:ind w:left="0" w:right="25"/>
+              <w:rPr/>
+            </w:pPr>
+            <w:r>
+              <w:rPr/>
+              <w:t>5200</w:t>
+            </w:r>
+          </w:p>
+        </w:tc>
+        <w:tc>
+          <w:tcPr>
+            <w:tcW w:w="1257" w:type="dxa"/>
+            <w:tcBorders>
+              <w:left w:val="single" w:sz="4" w:space="0" w:color="000000"/>
+              <w:bottom w:val="single" w:sz="4" w:space="0" w:color="000000"/>
+              <w:right w:val="single" w:sz="4" w:space="0" w:color="000000"/>
+            </w:tcBorders>
+          </w:tcPr>
+          <w:p>
+            <w:pPr>
+              <w:pStyle w:val="Normal"/>
+              <w:spacing w:before="0" w:after="200"/>
+              <w:ind w:left="0" w:right="25"/>
+              <w:rPr/>
+            </w:pPr>
+            <w:r>
+              <w:rPr/>
+              <w:t>5200</w:t>
+            </w:r>
+          </w:p>
+        </w:tc>
+      </w:tr>
+      <w:tr>
+        <w:trPr/>
+        <w:tc>
+          <w:tcPr>
+            <w:tcW w:w="2012" w:type="dxa"/>
+            <w:tcBorders>
+              <w:left w:val="single" w:sz="4" w:space="0" w:color="000000"/>
+              <w:bottom w:val="single" w:sz="4" w:space="0" w:color="000000"/>
+              <w:right w:val="single" w:sz="4" w:space="0" w:color="000000"/>
+            </w:tcBorders>
+          </w:tcPr>
+          <w:p>
+            <w:pPr>
+              <w:pStyle w:val="Normal"/>
+              <w:spacing w:before="0" w:after="200"/>
+              <w:ind w:left="0" w:right="25"/>
+              <w:rPr/>
+            </w:pPr>
+            <w:r>
+              <w:rPr/>
+              <w:t>1.2</w:t>
+            </w:r>
+          </w:p>
+        </w:tc>
+        <w:tc>
+          <w:tcPr>
+            <w:tcW w:w="2694" w:type="dxa"/>
+            <w:tcBorders>
+              <w:left w:val="single" w:sz="4" w:space="0" w:color="000000"/>
+              <w:bottom w:val="single" w:sz="4" w:space="0" w:color="000000"/>
+              <w:right w:val="single" w:sz="4" w:space="0" w:color="000000"/>
+            </w:tcBorders>
+          </w:tcPr>
+          <w:p>
+            <w:pPr>
+              <w:pStyle w:val="Normal"/>
+              <w:spacing w:before="0" w:after="200"/>
+              <w:ind w:left="0" w:right="25"/>
+              <w:rPr/>
+            </w:pPr>
+            <w:r>
+              <w:rPr/>
+              <w:t>Float value</w:t>
+            </w:r>
+          </w:p>
+        </w:tc>
+        <w:tc>
+          <w:tcPr>
+            <w:tcW w:w="1342" w:type="dxa"/>
+            <w:tcBorders>
+              <w:left w:val="single" w:sz="4" w:space="0" w:color="000000"/>
+              <w:bottom w:val="single" w:sz="4" w:space="0" w:color="000000"/>
+              <w:right w:val="single" w:sz="4" w:space="0" w:color="000000"/>
+            </w:tcBorders>
+          </w:tcPr>
+          <w:p>
+            <w:pPr>
+              <w:pStyle w:val="Normal"/>
+              <w:spacing w:before="0" w:after="200"/>
+              <w:ind w:left="0" w:right="25"/>
+              <w:rPr/>
+            </w:pPr>
+            <w:r>
+              <w:rPr/>
+              <w:t>2050.00</w:t>
+            </w:r>
+          </w:p>
+        </w:tc>
+        <w:tc>
+          <w:tcPr>
+            <w:tcW w:w="1257" w:type="dxa"/>
+            <w:tcBorders>
+              <w:left w:val="single" w:sz="4" w:space="0" w:color="000000"/>
+              <w:bottom w:val="single" w:sz="4" w:space="0" w:color="000000"/>
+              <w:right w:val="single" w:sz="4" w:space="0" w:color="000000"/>
+            </w:tcBorders>
+          </w:tcPr>
+          <w:p>
+            <w:pPr>
+              <w:pStyle w:val="Normal"/>
+              <w:spacing w:before="0" w:after="200"/>
+              <w:ind w:left="0" w:right="25"/>
+              <w:rPr/>
+            </w:pPr>
+            <w:r>
+              <w:rPr/>
+              <w:t>2050.00</w:t>
+            </w:r>
+          </w:p>
+        </w:tc>
+        <w:tc>
+          <w:tcPr>
+            <w:tcW w:w="1172" w:type="dxa"/>
+            <w:tcBorders>
+              <w:left w:val="single" w:sz="4" w:space="0" w:color="000000"/>
+              <w:bottom w:val="single" w:sz="4" w:space="0" w:color="000000"/>
+              <w:right w:val="single" w:sz="4" w:space="0" w:color="000000"/>
+            </w:tcBorders>
+          </w:tcPr>
+          <w:p>
+            <w:pPr>
+              <w:pStyle w:val="Normal"/>
+              <w:spacing w:before="0" w:after="200"/>
+              <w:ind w:left="0" w:right="25"/>
+              <w:rPr/>
+            </w:pPr>
+            <w:r>
+              <w:rPr/>
+              <w:t>216.67</w:t>
+            </w:r>
+          </w:p>
+        </w:tc>
+        <w:tc>
+          <w:tcPr>
+            <w:tcW w:w="1257" w:type="dxa"/>
+            <w:tcBorders>
+              <w:left w:val="single" w:sz="4" w:space="0" w:color="000000"/>
+              <w:bottom w:val="single" w:sz="4" w:space="0" w:color="000000"/>
+              <w:right w:val="single" w:sz="4" w:space="0" w:color="000000"/>
+            </w:tcBorders>
+          </w:tcPr>
+          <w:p>
+            <w:pPr>
+              <w:pStyle w:val="Normal"/>
+              <w:spacing w:before="0" w:after="200"/>
+              <w:ind w:left="0" w:right="25"/>
+              <w:rPr/>
+            </w:pPr>
+            <w:r>
+              <w:rPr/>
+              <w:t>216.67</w:t>
+            </w:r>
+          </w:p>
+        </w:tc>
+      </w:tr>
+      <w:tr>
+        <w:trPr/>
+        <w:tc>
+          <w:tcPr>
+            <w:tcW w:w="2012" w:type="dxa"/>
+            <w:tcBorders>
+              <w:left w:val="single" w:sz="4" w:space="0" w:color="000000"/>
+              <w:bottom w:val="single" w:sz="4" w:space="0" w:color="000000"/>
+              <w:right w:val="single" w:sz="4" w:space="0" w:color="000000"/>
+            </w:tcBorders>
+          </w:tcPr>
+          <w:p>
+            <w:pPr>
+              <w:pStyle w:val="Normal"/>
+              <w:spacing w:before="0" w:after="200"/>
+              <w:ind w:left="0" w:right="25"/>
+              <w:rPr/>
+            </w:pPr>
+            <w:r>
+              <w:rPr/>
+              <w:t>foo</w:t>
+            </w:r>
+          </w:p>
+        </w:tc>
+        <w:tc>
+          <w:tcPr>
+            <w:tcW w:w="2694" w:type="dxa"/>
+            <w:tcBorders>
+              <w:left w:val="single" w:sz="4" w:space="0" w:color="000000"/>
+              <w:bottom w:val="single" w:sz="4" w:space="0" w:color="000000"/>
+              <w:right w:val="single" w:sz="4" w:space="0" w:color="000000"/>
+            </w:tcBorders>
+          </w:tcPr>
+          <w:p>
+            <w:pPr>
+              <w:pStyle w:val="Normal"/>
+              <w:spacing w:before="0" w:after="200"/>
+              <w:ind w:left="0" w:right="25"/>
+              <w:rPr/>
+            </w:pPr>
+            <w:r>
+              <w:rPr/>
+              <w:t>Non number value</w:t>
+            </w:r>
+          </w:p>
+        </w:tc>
+        <w:tc>
+          <w:tcPr>
+            <w:tcW w:w="1342" w:type="dxa"/>
+            <w:tcBorders>
+              <w:left w:val="single" w:sz="4" w:space="0" w:color="000000"/>
+              <w:bottom w:val="single" w:sz="4" w:space="0" w:color="000000"/>
+              <w:right w:val="single" w:sz="4" w:space="0" w:color="000000"/>
+            </w:tcBorders>
+          </w:tcPr>
+          <w:p>
+            <w:pPr>
+              <w:pStyle w:val="Normal"/>
+              <w:spacing w:before="0" w:after="200"/>
+              <w:ind w:left="0" w:right="25"/>
+              <w:rPr/>
+            </w:pPr>
+            <w:r>
+              <w:rPr/>
+              <w:t>?</w:t>
+            </w:r>
+          </w:p>
+        </w:tc>
+        <w:tc>
+          <w:tcPr>
+            <w:tcW w:w="1257" w:type="dxa"/>
+            <w:tcBorders>
+              <w:left w:val="single" w:sz="4" w:space="0" w:color="000000"/>
+              <w:bottom w:val="single" w:sz="4" w:space="0" w:color="000000"/>
+              <w:right w:val="single" w:sz="4" w:space="0" w:color="000000"/>
+            </w:tcBorders>
+          </w:tcPr>
+          <w:p>
+            <w:pPr>
+              <w:pStyle w:val="Normal"/>
+              <w:spacing w:before="0" w:after="200"/>
+              <w:ind w:left="0" w:right="25"/>
+              <w:rPr/>
+            </w:pPr>
+            <w:r>
+              <w:rPr/>
+              <w:t>2050.00</w:t>
+            </w:r>
+          </w:p>
+        </w:tc>
+        <w:tc>
+          <w:tcPr>
+            <w:tcW w:w="1172" w:type="dxa"/>
+            <w:tcBorders>
+              <w:left w:val="single" w:sz="4" w:space="0" w:color="000000"/>
+              <w:bottom w:val="single" w:sz="4" w:space="0" w:color="000000"/>
+              <w:right w:val="single" w:sz="4" w:space="0" w:color="000000"/>
+            </w:tcBorders>
+          </w:tcPr>
+          <w:p>
+            <w:pPr>
+              <w:pStyle w:val="Normal"/>
+              <w:spacing w:before="0" w:after="200"/>
+              <w:ind w:left="0" w:right="25"/>
+              <w:rPr/>
+            </w:pPr>
+            <w:r>
+              <w:rPr/>
+              <w:t>?</w:t>
+            </w:r>
+          </w:p>
+        </w:tc>
+        <w:tc>
+          <w:tcPr>
+            <w:tcW w:w="1257" w:type="dxa"/>
+            <w:tcBorders>
+              <w:left w:val="single" w:sz="4" w:space="0" w:color="000000"/>
+              <w:bottom w:val="single" w:sz="4" w:space="0" w:color="000000"/>
+              <w:right w:val="single" w:sz="4" w:space="0" w:color="000000"/>
+            </w:tcBorders>
+          </w:tcPr>
+          <w:p>
+            <w:pPr>
+              <w:pStyle w:val="Normal"/>
+              <w:spacing w:before="0" w:after="200"/>
+              <w:ind w:left="0" w:right="25"/>
+              <w:rPr/>
+            </w:pPr>
+            <w:r>
+              <w:rPr/>
+              <w:t>216.67</w:t>
             </w:r>
           </w:p>
         </w:tc>
@@ -2084,7 +2924,11 @@
               </w:rPr>
             </w:pPr>
             <w:r>
-              <w:rPr/>
+              <w:rPr>
+                <w:i/>
+                <w:color w:val="FF0000"/>
+              </w:rPr>
+              <w:t>1</w:t>
             </w:r>
           </w:p>
         </w:tc>
@@ -2174,7 +3018,14 @@
                 <w:i/>
                 <w:color w:val="FF0000"/>
               </w:rPr>
-              <w:t>0</w:t>
+              <w:t>0.</w:t>
+            </w:r>
+            <w:r>
+              <w:rPr>
+                <w:i/>
+                <w:color w:val="FF0000"/>
+              </w:rPr>
+              <w:t>25</w:t>
             </w:r>
           </w:p>
         </w:tc>
@@ -2240,7 +3091,7 @@
                 <w:i/>
                 <w:color w:val="FF0000"/>
               </w:rPr>
-              <w:t>5</w:t>
+              <w:t>3.75</w:t>
             </w:r>
           </w:p>
         </w:tc>
@@ -2265,15 +3116,29 @@
                 <w:color w:val="FF0000"/>
               </w:rPr>
             </w:pPr>
-            <w:bookmarkStart w:id="0" w:name="_heading=h.gjdgxs"/>
-            <w:bookmarkEnd w:id="0"/>
             <w:r>
               <w:rPr>
                 <w:b/>
                 <w:i/>
                 <w:color w:val="FF0000"/>
               </w:rPr>
-              <w:t>6.5</w:t>
+              <w:t>3</w:t>
+            </w:r>
+            <w:r>
+              <w:rPr>
+                <w:b/>
+                <w:i/>
+                <w:color w:val="FF0000"/>
+              </w:rPr>
+              <w:t>.</w:t>
+            </w:r>
+            <w:r>
+              <w:rPr>
+                <w:b/>
+                <w:i/>
+                <w:color w:val="FF0000"/>
+              </w:rPr>
+              <w:t>75</w:t>
             </w:r>
           </w:p>
         </w:tc>

</xml_diff>